<commit_message>
logoek verbetering + hermaak protocol in c
</commit_message>
<xml_diff>
--- a/Logboeken/Weken/Logboek Week 11.docx
+++ b/Logboeken/Weken/Logboek Week 11.docx
@@ -413,17 +413,8 @@
           <w:rFonts w:ascii="Century Gothic" w:hAnsi="Century Gothic"/>
           <w:sz w:val="24"/>
         </w:rPr>
-        <w:t xml:space="preserve">E. </w:t>
-      </w:r>
-      <w:proofErr w:type="spellStart"/>
-      <w:r>
-        <w:rPr>
-          <w:rFonts w:ascii="Century Gothic" w:hAnsi="Century Gothic"/>
-          <w:sz w:val="24"/>
-        </w:rPr>
-        <w:t>Arckens</w:t>
-      </w:r>
-      <w:proofErr w:type="spellEnd"/>
+        <w:t>E. Arckens</w:t>
+      </w:r>
     </w:p>
     <w:p>
       <w:pPr>
@@ -565,7 +556,15 @@
           <w:b/>
           <w:sz w:val="96"/>
         </w:rPr>
-        <w:t>8</w:t>
+        <w:t>1</w:t>
+      </w:r>
+      <w:r>
+        <w:rPr>
+          <w:rFonts w:ascii="Century Gothic" w:hAnsi="Century Gothic"/>
+          <w:b/>
+          <w:sz w:val="96"/>
+        </w:rPr>
+        <w:t>1</w:t>
       </w:r>
     </w:p>
     <w:p>
@@ -934,16 +933,8 @@
         <w:rPr>
           <w:rFonts w:ascii="Century Gothic" w:hAnsi="Century Gothic"/>
         </w:rPr>
-        <w:t xml:space="preserve">E. </w:t>
-      </w:r>
-      <w:proofErr w:type="spellStart"/>
-      <w:r>
-        <w:rPr>
-          <w:rFonts w:ascii="Century Gothic" w:hAnsi="Century Gothic"/>
-        </w:rPr>
-        <w:t>Arckens</w:t>
-      </w:r>
-      <w:proofErr w:type="spellEnd"/>
+        <w:t>E. Arckens</w:t>
+      </w:r>
       <w:r>
         <w:rPr>
           <w:rFonts w:ascii="Century Gothic" w:hAnsi="Century Gothic"/>
@@ -993,19 +984,11 @@
           <w:rFonts w:ascii="Century Gothic" w:hAnsi="Century Gothic"/>
         </w:rPr>
       </w:pPr>
-      <w:proofErr w:type="spellStart"/>
-      <w:r>
-        <w:rPr>
-          <w:rFonts w:ascii="Century Gothic" w:hAnsi="Century Gothic"/>
-        </w:rPr>
-        <w:t>Coppejans</w:t>
-      </w:r>
-      <w:proofErr w:type="spellEnd"/>
-      <w:r>
-        <w:rPr>
-          <w:rFonts w:ascii="Century Gothic" w:hAnsi="Century Gothic"/>
-        </w:rPr>
-        <w:t xml:space="preserve"> Stijn</w:t>
+      <w:r>
+        <w:rPr>
+          <w:rFonts w:ascii="Century Gothic" w:hAnsi="Century Gothic"/>
+        </w:rPr>
+        <w:t>Coppejans Stijn</w:t>
       </w:r>
     </w:p>
     <w:p>
@@ -1172,20 +1155,26 @@
         </w:rPr>
         <w:t xml:space="preserve"> </w:t>
       </w:r>
+      <w:r>
+        <w:rPr>
+          <w:rFonts w:ascii="Century Gothic" w:hAnsi="Century Gothic"/>
+        </w:rPr>
+        <w:t>1</w:t>
+      </w:r>
+      <w:r>
+        <w:rPr>
+          <w:rFonts w:ascii="Century Gothic" w:hAnsi="Century Gothic"/>
+        </w:rPr>
+        <w:t>1</w:t>
+      </w:r>
+      <w:r>
+        <w:rPr>
+          <w:rFonts w:ascii="Century Gothic" w:hAnsi="Century Gothic"/>
+        </w:rPr>
+        <w:tab/>
+      </w:r>
       <w:bookmarkStart w:id="0" w:name="_GoBack"/>
       <w:bookmarkEnd w:id="0"/>
-      <w:r>
-        <w:rPr>
-          <w:rFonts w:ascii="Century Gothic" w:hAnsi="Century Gothic"/>
-        </w:rPr>
-        <w:t>8</w:t>
-      </w:r>
-      <w:r>
-        <w:rPr>
-          <w:rFonts w:ascii="Century Gothic" w:hAnsi="Century Gothic"/>
-        </w:rPr>
-        <w:tab/>
-      </w:r>
     </w:p>
     <w:p>
       <w:pPr>
@@ -1321,7 +1310,7 @@
                 <w:sz w:val="22"/>
                 <w:szCs w:val="22"/>
               </w:rPr>
-              <w:t>18</w:t>
+              <w:t>1</w:t>
             </w:r>
             <w:r>
               <w:rPr>
@@ -1330,7 +1319,34 @@
                 <w:sz w:val="22"/>
                 <w:szCs w:val="22"/>
               </w:rPr>
-              <w:t>/02/2019</w:t>
+              <w:t>2</w:t>
+            </w:r>
+            <w:r>
+              <w:rPr>
+                <w:rFonts w:ascii="Calibri" w:hAnsi="Calibri" w:cs="Calibri"/>
+                <w:color w:val="000000"/>
+                <w:sz w:val="22"/>
+                <w:szCs w:val="22"/>
+              </w:rPr>
+              <w:t>/0</w:t>
+            </w:r>
+            <w:r>
+              <w:rPr>
+                <w:rFonts w:ascii="Calibri" w:hAnsi="Calibri" w:cs="Calibri"/>
+                <w:color w:val="000000"/>
+                <w:sz w:val="22"/>
+                <w:szCs w:val="22"/>
+              </w:rPr>
+              <w:t>3</w:t>
+            </w:r>
+            <w:r>
+              <w:rPr>
+                <w:rFonts w:ascii="Calibri" w:hAnsi="Calibri" w:cs="Calibri"/>
+                <w:color w:val="000000"/>
+                <w:sz w:val="22"/>
+                <w:szCs w:val="22"/>
+              </w:rPr>
+              <w:t>/2019</w:t>
             </w:r>
           </w:p>
         </w:tc>
@@ -1386,9 +1402,8 @@
                 <w:sz w:val="22"/>
                 <w:szCs w:val="22"/>
               </w:rPr>
-              <w:t>Bespreken met Dylan over PCB-</w:t>
+              <w:t>Het herschrijven van het home control protocol: redenen: betere methoden, meerdere requests in 1 keer toestaan, gebruik maken van klassen</w:t>
             </w:r>
-            <w:proofErr w:type="spellStart"/>
             <w:r>
               <w:rPr>
                 <w:rFonts w:ascii="Calibri" w:hAnsi="Calibri" w:cs="Calibri"/>
@@ -1396,9 +1411,8 @@
                 <w:sz w:val="22"/>
                 <w:szCs w:val="22"/>
               </w:rPr>
-              <w:t>tjes</w:t>
+              <w:t>, herkennen van slave modules en naamgeving, was niet mogelijk in de vorige versie en implementeren was moeilijk</w:t>
             </w:r>
-            <w:proofErr w:type="spellEnd"/>
             <w:r>
               <w:rPr>
                 <w:rFonts w:ascii="Calibri" w:hAnsi="Calibri" w:cs="Calibri"/>
@@ -1406,7 +1420,7 @@
                 <w:sz w:val="22"/>
                 <w:szCs w:val="22"/>
               </w:rPr>
-              <w:t>, welke lay-out, hoe voeden, grootte …</w:t>
+              <w:t xml:space="preserve"> ...</w:t>
             </w:r>
           </w:p>
         </w:tc>
@@ -1448,7 +1462,7 @@
                 <w:sz w:val="22"/>
                 <w:szCs w:val="22"/>
               </w:rPr>
-              <w:t>9</w:t>
+              <w:t>3</w:t>
             </w:r>
             <w:r>
               <w:rPr>
@@ -1457,7 +1471,25 @@
                 <w:sz w:val="22"/>
                 <w:szCs w:val="22"/>
               </w:rPr>
-              <w:t>/02/2019</w:t>
+              <w:t>/0</w:t>
+            </w:r>
+            <w:r>
+              <w:rPr>
+                <w:rFonts w:ascii="Calibri" w:hAnsi="Calibri" w:cs="Calibri"/>
+                <w:color w:val="000000"/>
+                <w:sz w:val="22"/>
+                <w:szCs w:val="22"/>
+              </w:rPr>
+              <w:t>3</w:t>
+            </w:r>
+            <w:r>
+              <w:rPr>
+                <w:rFonts w:ascii="Calibri" w:hAnsi="Calibri" w:cs="Calibri"/>
+                <w:color w:val="000000"/>
+                <w:sz w:val="22"/>
+                <w:szCs w:val="22"/>
+              </w:rPr>
+              <w:t>/2019</w:t>
             </w:r>
           </w:p>
         </w:tc>
@@ -1486,24 +1518,6 @@
               </w:rPr>
               <w:t>EE</w:t>
             </w:r>
-          </w:p>
-        </w:tc>
-        <w:tc>
-          <w:tcPr>
-            <w:tcW w:w="6165" w:type="dxa"/>
-            <w:tcBorders>
-              <w:left w:val="nil"/>
-            </w:tcBorders>
-          </w:tcPr>
-          <w:p>
-            <w:pPr>
-              <w:rPr>
-                <w:rFonts w:ascii="Calibri" w:hAnsi="Calibri" w:cs="Calibri"/>
-                <w:color w:val="000000"/>
-                <w:sz w:val="22"/>
-                <w:szCs w:val="22"/>
-              </w:rPr>
-            </w:pPr>
             <w:r>
               <w:rPr>
                 <w:rFonts w:ascii="Calibri" w:hAnsi="Calibri" w:cs="Calibri"/>
@@ -1511,96 +1525,7 @@
                 <w:sz w:val="22"/>
                 <w:szCs w:val="22"/>
               </w:rPr>
-              <w:t xml:space="preserve">Verschillende </w:t>
-            </w:r>
-            <w:proofErr w:type="spellStart"/>
-            <w:r>
-              <w:rPr>
-                <w:rFonts w:ascii="Calibri" w:hAnsi="Calibri" w:cs="Calibri"/>
-                <w:color w:val="000000"/>
-                <w:sz w:val="22"/>
-                <w:szCs w:val="22"/>
-              </w:rPr>
-              <w:t>slave</w:t>
-            </w:r>
-            <w:proofErr w:type="spellEnd"/>
-            <w:r>
-              <w:rPr>
-                <w:rFonts w:ascii="Calibri" w:hAnsi="Calibri" w:cs="Calibri"/>
-                <w:color w:val="000000"/>
-                <w:sz w:val="22"/>
-                <w:szCs w:val="22"/>
-              </w:rPr>
-              <w:t>-modules klaargemaakt met een verse upload en setup voor de presentatie van donderdag.</w:t>
-            </w:r>
-          </w:p>
-        </w:tc>
-      </w:tr>
-      <w:tr>
-        <w:trPr>
-          <w:cantSplit/>
-          <w:trHeight w:val="280"/>
-        </w:trPr>
-        <w:tc>
-          <w:tcPr>
-            <w:tcW w:w="1559" w:type="dxa"/>
-            <w:tcBorders>
-              <w:right w:val="single" w:sz="4" w:space="0" w:color="auto"/>
-            </w:tcBorders>
-          </w:tcPr>
-          <w:p>
-            <w:pPr>
-              <w:rPr>
-                <w:rFonts w:ascii="Calibri" w:hAnsi="Calibri" w:cs="Calibri"/>
-                <w:color w:val="000000"/>
-                <w:sz w:val="22"/>
-                <w:szCs w:val="22"/>
-              </w:rPr>
-            </w:pPr>
-            <w:r>
-              <w:rPr>
-                <w:rFonts w:ascii="Calibri" w:hAnsi="Calibri" w:cs="Calibri"/>
-                <w:color w:val="000000"/>
-                <w:sz w:val="22"/>
-                <w:szCs w:val="22"/>
-              </w:rPr>
-              <w:t>21</w:t>
-            </w:r>
-            <w:r>
-              <w:rPr>
-                <w:rFonts w:ascii="Calibri" w:hAnsi="Calibri" w:cs="Calibri"/>
-                <w:color w:val="000000"/>
-                <w:sz w:val="22"/>
-                <w:szCs w:val="22"/>
-              </w:rPr>
-              <w:t>/02/2019</w:t>
-            </w:r>
-          </w:p>
-        </w:tc>
-        <w:tc>
-          <w:tcPr>
-            <w:tcW w:w="992" w:type="dxa"/>
-            <w:tcBorders>
-              <w:right w:val="single" w:sz="4" w:space="0" w:color="auto"/>
-            </w:tcBorders>
-          </w:tcPr>
-          <w:p>
-            <w:pPr>
-              <w:rPr>
-                <w:rFonts w:ascii="Calibri" w:hAnsi="Calibri" w:cs="Calibri"/>
-                <w:color w:val="000000"/>
-                <w:sz w:val="22"/>
-                <w:szCs w:val="22"/>
-              </w:rPr>
-            </w:pPr>
-            <w:r>
-              <w:rPr>
-                <w:rFonts w:ascii="Calibri" w:hAnsi="Calibri" w:cs="Calibri"/>
-                <w:color w:val="000000"/>
-                <w:sz w:val="22"/>
-                <w:szCs w:val="22"/>
-              </w:rPr>
-              <w:t>EE</w:t>
+              <w:t>(CS)</w:t>
             </w:r>
           </w:p>
         </w:tc>
@@ -1627,94 +1552,7 @@
                 <w:sz w:val="22"/>
                 <w:szCs w:val="22"/>
               </w:rPr>
-              <w:t>Voorbereiding presentatie + probleem met uploadsnelheid opgelost: uploaden met 5V op 16MHz</w:t>
-            </w:r>
-          </w:p>
-        </w:tc>
-      </w:tr>
-      <w:tr>
-        <w:trPr>
-          <w:cantSplit/>
-          <w:trHeight w:val="280"/>
-        </w:trPr>
-        <w:tc>
-          <w:tcPr>
-            <w:tcW w:w="1559" w:type="dxa"/>
-            <w:tcBorders>
-              <w:right w:val="single" w:sz="4" w:space="0" w:color="auto"/>
-            </w:tcBorders>
-          </w:tcPr>
-          <w:p>
-            <w:pPr>
-              <w:rPr>
-                <w:rFonts w:ascii="Calibri" w:hAnsi="Calibri" w:cs="Calibri"/>
-                <w:color w:val="000000"/>
-                <w:sz w:val="22"/>
-                <w:szCs w:val="22"/>
-              </w:rPr>
-            </w:pPr>
-            <w:r>
-              <w:rPr>
-                <w:rFonts w:ascii="Calibri" w:hAnsi="Calibri" w:cs="Calibri"/>
-                <w:color w:val="000000"/>
-                <w:sz w:val="22"/>
-                <w:szCs w:val="22"/>
-              </w:rPr>
-              <w:t>22/02/2019</w:t>
-            </w:r>
-          </w:p>
-        </w:tc>
-        <w:tc>
-          <w:tcPr>
-            <w:tcW w:w="992" w:type="dxa"/>
-            <w:tcBorders>
-              <w:right w:val="single" w:sz="4" w:space="0" w:color="auto"/>
-            </w:tcBorders>
-          </w:tcPr>
-          <w:p>
-            <w:pPr>
-              <w:rPr>
-                <w:rFonts w:ascii="Calibri" w:hAnsi="Calibri" w:cs="Calibri"/>
-                <w:color w:val="000000"/>
-                <w:sz w:val="22"/>
-                <w:szCs w:val="22"/>
-              </w:rPr>
-            </w:pPr>
-            <w:r>
-              <w:rPr>
-                <w:rFonts w:ascii="Calibri" w:hAnsi="Calibri" w:cs="Calibri"/>
-                <w:color w:val="000000"/>
-                <w:sz w:val="22"/>
-                <w:szCs w:val="22"/>
-              </w:rPr>
-              <w:t>EE</w:t>
-            </w:r>
-          </w:p>
-        </w:tc>
-        <w:tc>
-          <w:tcPr>
-            <w:tcW w:w="6165" w:type="dxa"/>
-            <w:tcBorders>
-              <w:left w:val="nil"/>
-            </w:tcBorders>
-          </w:tcPr>
-          <w:p>
-            <w:pPr>
-              <w:rPr>
-                <w:rFonts w:ascii="Calibri" w:hAnsi="Calibri" w:cs="Calibri"/>
-                <w:color w:val="000000"/>
-                <w:sz w:val="22"/>
-                <w:szCs w:val="22"/>
-              </w:rPr>
-            </w:pPr>
-            <w:r>
-              <w:rPr>
-                <w:rFonts w:ascii="Calibri" w:hAnsi="Calibri" w:cs="Calibri"/>
-                <w:color w:val="000000"/>
-                <w:sz w:val="22"/>
-                <w:szCs w:val="22"/>
-              </w:rPr>
-              <w:t>Protocol: SET-commando veilig gemaakt: niet vastlopen bij gefaalde overdracht van data. + nagedacht over SET-RANGE-commando om meerdere SET-commando’s in 1 keer uit te voeren.</w:t>
+              <w:t>Verder herschrijven van het protcol.</w:t>
             </w:r>
           </w:p>
         </w:tc>
@@ -1774,16 +1612,8 @@
       <w:rPr>
         <w:rFonts w:asciiTheme="majorHAnsi" w:hAnsiTheme="majorHAnsi"/>
       </w:rPr>
-      <w:t xml:space="preserve">E. </w:t>
+      <w:t>E. Arckens</w:t>
     </w:r>
-    <w:proofErr w:type="spellStart"/>
-    <w:r>
-      <w:rPr>
-        <w:rFonts w:asciiTheme="majorHAnsi" w:hAnsiTheme="majorHAnsi"/>
-      </w:rPr>
-      <w:t>Arckens</w:t>
-    </w:r>
-    <w:proofErr w:type="spellEnd"/>
     <w:r>
       <w:rPr>
         <w:rFonts w:asciiTheme="majorHAnsi" w:hAnsiTheme="majorHAnsi"/>
@@ -1870,7 +1700,7 @@
         <v:path o:extrusionok="f" gradientshapeok="t" o:connecttype="rect"/>
         <o:lock v:ext="edit" aspectratio="t"/>
       </v:shapetype>
-      <v:shape id="_x0000_i1027" type="#_x0000_t75" style="width:9pt;height:9pt" o:bullet="t">
+      <v:shape id="_x0000_i1030" type="#_x0000_t75" style="width:8.7pt;height:8.7pt" o:bullet="t">
         <v:imagedata r:id="rId1" o:title="j0115844"/>
       </v:shape>
     </w:pict>
@@ -3024,7 +2854,7 @@
     </w:rPrDefault>
     <w:pPrDefault/>
   </w:docDefaults>
-  <w:latentStyles w:defLockedState="0" w:defUIPriority="0" w:defSemiHidden="0" w:defUnhideWhenUsed="0" w:defQFormat="0" w:count="375">
+  <w:latentStyles w:defLockedState="0" w:defUIPriority="0" w:defSemiHidden="0" w:defUnhideWhenUsed="0" w:defQFormat="0" w:count="376">
     <w:lsdException w:name="Normal" w:qFormat="1"/>
     <w:lsdException w:name="heading 1" w:qFormat="1"/>
     <w:lsdException w:name="heading 2" w:qFormat="1"/>
@@ -3123,7 +2953,6 @@
     <w:lsdException w:name="HTML Sample" w:semiHidden="1" w:unhideWhenUsed="1"/>
     <w:lsdException w:name="HTML Typewriter" w:semiHidden="1" w:unhideWhenUsed="1"/>
     <w:lsdException w:name="HTML Variable" w:semiHidden="1" w:unhideWhenUsed="1"/>
-    <w:lsdException w:name="Normal Table" w:semiHidden="1" w:unhideWhenUsed="1"/>
     <w:lsdException w:name="annotation subject" w:semiHidden="1" w:unhideWhenUsed="1"/>
     <w:lsdException w:name="No List" w:semiHidden="1" w:unhideWhenUsed="1"/>
     <w:lsdException w:name="Outline List 1" w:semiHidden="1" w:unhideWhenUsed="1"/>
@@ -3170,8 +2999,7 @@
     <w:lsdException w:name="Table Subtle 2" w:semiHidden="1" w:unhideWhenUsed="1"/>
     <w:lsdException w:name="Table Web 1" w:semiHidden="1" w:unhideWhenUsed="1"/>
     <w:lsdException w:name="Table Web 2" w:semiHidden="1" w:unhideWhenUsed="1"/>
-    <w:lsdException w:name="Table Web 3" w:semiHidden="1" w:unhideWhenUsed="1"/>
-    <w:lsdException w:name="Table Theme" w:semiHidden="1" w:unhideWhenUsed="1"/>
+    <w:lsdException w:name="Balloon Text" w:semiHidden="1" w:unhideWhenUsed="1"/>
     <w:lsdException w:name="Placeholder Text" w:semiHidden="1" w:uiPriority="99"/>
     <w:lsdException w:name="No Spacing" w:uiPriority="1" w:qFormat="1"/>
     <w:lsdException w:name="Light Shading" w:uiPriority="60"/>
@@ -3391,6 +3219,7 @@
     <w:lsdException w:name="Smart Hyperlink" w:semiHidden="1" w:uiPriority="99" w:unhideWhenUsed="1"/>
     <w:lsdException w:name="Hashtag" w:semiHidden="1" w:uiPriority="99" w:unhideWhenUsed="1"/>
     <w:lsdException w:name="Unresolved Mention" w:semiHidden="1" w:uiPriority="99" w:unhideWhenUsed="1"/>
+    <w:lsdException w:name="Smart Link" w:semiHidden="1" w:uiPriority="99" w:unhideWhenUsed="1"/>
   </w:latentStyles>
   <w:style w:type="paragraph" w:default="1" w:styleId="Standaard">
     <w:name w:val="Normal"/>

</xml_diff>